<commit_message>
Update server error handling and clean up files
Improved error handling in ex1_server.py to close client connections on invalid input and updated error messages. Adjusted ex1_client.py to handle new error message and break on logout. Removed old client/server files, renamed and updated documentation, and added a zip archive.
</commit_message>
<xml_diff>
--- a/ex1/Protocol Specification.docx
+++ b/ex1/Protocol Specification.docx
@@ -8,12 +8,16 @@
         <w:rPr>
           <w:b/>
           <w:bCs/>
+          <w:sz w:val="48"/>
+          <w:szCs w:val="48"/>
         </w:rPr>
       </w:pPr>
       <w:r>
         <w:rPr>
           <w:b/>
           <w:bCs/>
+          <w:sz w:val="48"/>
+          <w:szCs w:val="48"/>
         </w:rPr>
         <w:t xml:space="preserve">Protocol Specification </w:t>
       </w:r>
@@ -549,6 +553,7 @@
           <w:b/>
           <w:bCs/>
         </w:rPr>
+        <w:lastRenderedPageBreak/>
         <w:t>b) LCM (Least Common Multiple)</w:t>
       </w:r>
     </w:p>
@@ -561,7 +566,6 @@
         <w:bidi w:val="0"/>
       </w:pPr>
       <w:r>
-        <w:lastRenderedPageBreak/>
         <w:t>User types: "lcm</w:t>
       </w:r>
       <w:proofErr w:type="gramStart"/>

</xml_diff>